<commit_message>
Burndown aktualisiert und git how to updated
</commit_message>
<xml_diff>
--- a/Doc/burndown.docx
+++ b/Doc/burndown.docx
@@ -194,6 +194,11 @@
       <w:pPr>
         <w:ind w:left="-567" w:firstLine="567"/>
       </w:pPr>
+    </w:p>
+    <w:p>
+      <w:pPr>
+        <w:ind w:left="-567" w:firstLine="567"/>
+      </w:pPr>
       <w:r>
         <w:rPr>
           <w:noProof/>
@@ -203,8 +208,8 @@
           <w:lang w:val="de-DE"/>
         </w:rPr>
         <w:pict>
-          <v:shape id="_x0000_s1035" type="#_x0000_t202" style="position:absolute;left:0;text-align:left;margin-left:395.35pt;margin-top:21.9pt;width:311.8pt;height:32.65pt;z-index:251667456;mso-width-percent:400;mso-height-percent:200;mso-width-percent:400;mso-height-percent:200;mso-width-relative:margin;mso-height-relative:margin" stroked="f">
-            <v:textbox style="mso-fit-shape-to-text:t">
+          <v:shape id="_x0000_s1035" type="#_x0000_t202" style="position:absolute;left:0;text-align:left;margin-left:400.75pt;margin-top:4.25pt;width:306.2pt;height:32.65pt;z-index:251667456;mso-height-percent:200;mso-height-percent:200;mso-width-relative:margin;mso-height-relative:margin" stroked="f">
+            <v:textbox style="mso-next-textbox:#_x0000_s1035;mso-fit-shape-to-text:t">
               <w:txbxContent>
                 <w:p>
                   <w:r>
@@ -228,11 +233,6 @@
     <w:p>
       <w:pPr>
         <w:ind w:left="-567" w:firstLine="567"/>
-      </w:pPr>
-    </w:p>
-    <w:p>
-      <w:pPr>
-        <w:ind w:left="-567" w:firstLine="567"/>
         <w:rPr>
           <w:color w:val="FF0000"/>
           <w:sz w:val="24"/>
@@ -252,6 +252,17 @@
       <w:pPr>
         <w:ind w:left="-567" w:firstLine="567"/>
       </w:pPr>
+      <w:r>
+        <w:rPr>
+          <w:noProof/>
+          <w:lang w:eastAsia="de-CH"/>
+        </w:rPr>
+        <w:pict>
+          <v:shape id="_x0000_s1038" type="#_x0000_t32" style="position:absolute;left:0;text-align:left;margin-left:431.5pt;margin-top:1.6pt;width:330.8pt;height:275.1pt;z-index:251668480" o:connectortype="straight">
+            <v:stroke endarrow="block"/>
+          </v:shape>
+        </w:pict>
+      </w:r>
     </w:p>
     <w:p/>
     <w:p>
@@ -333,6 +344,51 @@
       <w:pPr>
         <w:ind w:left="-567" w:firstLine="567"/>
       </w:pPr>
+      <w:r>
+        <w:tab/>
+      </w:r>
+      <w:r>
+        <w:tab/>
+      </w:r>
+      <w:r>
+        <w:tab/>
+      </w:r>
+      <w:r>
+        <w:tab/>
+      </w:r>
+      <w:r>
+        <w:tab/>
+      </w:r>
+      <w:r>
+        <w:tab/>
+      </w:r>
+      <w:r>
+        <w:tab/>
+      </w:r>
+      <w:r>
+        <w:tab/>
+      </w:r>
+      <w:r>
+        <w:tab/>
+      </w:r>
+      <w:r>
+        <w:tab/>
+      </w:r>
+      <w:r>
+        <w:tab/>
+      </w:r>
+      <w:r>
+        <w:tab/>
+        <w:t xml:space="preserve">6 Tasks abgeschlossen, Iteration erfolgreich Work </w:t>
+      </w:r>
+      <w:proofErr w:type="spellStart"/>
+      <w:r>
+        <w:t>left</w:t>
+      </w:r>
+      <w:proofErr w:type="spellEnd"/>
+      <w:r>
+        <w:t xml:space="preserve"> = 0</w:t>
+      </w:r>
     </w:p>
     <w:p>
       <w:pPr>
@@ -1489,7 +1545,7 @@
 </file>
 
 <file path=customXml/itemProps1.xml><?xml version="1.0" encoding="utf-8"?>
-<ds:datastoreItem xmlns:ds="http://schemas.openxmlformats.org/officeDocument/2006/customXml" ds:itemID="{2B437965-C286-40AC-A5E5-BDC07ED20E96}">
+<ds:datastoreItem xmlns:ds="http://schemas.openxmlformats.org/officeDocument/2006/customXml" ds:itemID="{DBE6FD8F-8932-45AF-8119-BE2EF13267AC}">
   <ds:schemaRefs>
     <ds:schemaRef ds:uri="http://schemas.openxmlformats.org/officeDocument/2006/bibliography"/>
   </ds:schemaRefs>

</xml_diff>